<commit_message>
Winter 2022, up to W12
</commit_message>
<xml_diff>
--- a/Exams/Midterm/Midterm_Exam_Instructions.docx
+++ b/Exams/Midterm/Midterm_Exam_Instructions.docx
@@ -1,189 +1,199 @@
 
 <file path=word/document.xml><?xml version="1.0" encoding="utf-8"?>
-<w:document xmlns:wpc="http://schemas.microsoft.com/office/word/2010/wordprocessingCanvas" xmlns:cx="http://schemas.microsoft.com/office/drawing/2014/chartex" xmlns:cx1="http://schemas.microsoft.com/office/drawing/2015/9/8/chartex" xmlns:cx2="http://schemas.microsoft.com/office/drawing/2015/10/21/chartex" xmlns:cx3="http://schemas.microsoft.com/office/drawing/2016/5/9/chartex" xmlns:cx4="http://schemas.microsoft.com/office/drawing/2016/5/10/chartex" xmlns:cx5="http://schemas.microsoft.com/office/drawing/2016/5/11/chartex" xmlns:cx6="http://schemas.microsoft.com/office/drawing/2016/5/12/chartex" xmlns:cx7="http://schemas.microsoft.com/office/drawing/2016/5/13/chartex" xmlns:cx8="http://schemas.microsoft.com/office/drawing/2016/5/14/chartex" xmlns:mc="http://schemas.openxmlformats.org/markup-compatibility/2006" xmlns:aink="http://schemas.microsoft.com/office/drawing/2016/ink" xmlns:am3d="http://schemas.microsoft.com/office/drawing/2017/model3d" xmlns:o="urn:schemas-microsoft-com:office:office" xmlns:r="http://schemas.openxmlformats.org/officeDocument/2006/relationships" xmlns:m="http://schemas.openxmlformats.org/officeDocument/2006/math" xmlns:v="urn:schemas-microsoft-com:vml" xmlns:wp14="http://schemas.microsoft.com/office/word/2010/wordprocessingDrawing" xmlns:wp="http://schemas.openxmlformats.org/drawingml/2006/wordprocessingDrawing" xmlns:w10="urn:schemas-microsoft-com:office:word" xmlns:w="http://schemas.openxmlformats.org/wordprocessingml/2006/main" xmlns:w14="http://schemas.microsoft.com/office/word/2010/wordml" xmlns:w15="http://schemas.microsoft.com/office/word/2012/wordml" xmlns:w16cex="http://schemas.microsoft.com/office/word/2018/wordml/cex" xmlns:w16cid="http://schemas.microsoft.com/office/word/2016/wordml/cid" xmlns:w16="http://schemas.microsoft.com/office/word/2018/wordml" xmlns:w16se="http://schemas.microsoft.com/office/word/2015/wordml/symex" xmlns:wpg="http://schemas.microsoft.com/office/word/2010/wordprocessingGroup" xmlns:wpi="http://schemas.microsoft.com/office/word/2010/wordprocessingInk" xmlns:wne="http://schemas.microsoft.com/office/word/2006/wordml" xmlns:wps="http://schemas.microsoft.com/office/word/2010/wordprocessingShape" mc:Ignorable="w14 w15 w16se w16cid w16 w16cex wp14">
+<w:document xmlns:wpc="http://schemas.microsoft.com/office/word/2010/wordprocessingCanvas" xmlns:cx="http://schemas.microsoft.com/office/drawing/2014/chartex" xmlns:cx1="http://schemas.microsoft.com/office/drawing/2015/9/8/chartex" xmlns:cx2="http://schemas.microsoft.com/office/drawing/2015/10/21/chartex" xmlns:cx3="http://schemas.microsoft.com/office/drawing/2016/5/9/chartex" xmlns:cx4="http://schemas.microsoft.com/office/drawing/2016/5/10/chartex" xmlns:cx5="http://schemas.microsoft.com/office/drawing/2016/5/11/chartex" xmlns:cx6="http://schemas.microsoft.com/office/drawing/2016/5/12/chartex" xmlns:cx7="http://schemas.microsoft.com/office/drawing/2016/5/13/chartex" xmlns:cx8="http://schemas.microsoft.com/office/drawing/2016/5/14/chartex" xmlns:mc="http://schemas.openxmlformats.org/markup-compatibility/2006" xmlns:aink="http://schemas.microsoft.com/office/drawing/2016/ink" xmlns:am3d="http://schemas.microsoft.com/office/drawing/2017/model3d" xmlns:o="urn:schemas-microsoft-com:office:office" xmlns:r="http://schemas.openxmlformats.org/officeDocument/2006/relationships" xmlns:m="http://schemas.openxmlformats.org/officeDocument/2006/math" xmlns:v="urn:schemas-microsoft-com:vml" xmlns:wp14="http://schemas.microsoft.com/office/word/2010/wordprocessingDrawing" xmlns:wp="http://schemas.openxmlformats.org/drawingml/2006/wordprocessingDrawing" xmlns:w10="urn:schemas-microsoft-com:office:word" xmlns:w="http://schemas.openxmlformats.org/wordprocessingml/2006/main" xmlns:w14="http://schemas.microsoft.com/office/word/2010/wordml" xmlns:w15="http://schemas.microsoft.com/office/word/2012/wordml" xmlns:w16cex="http://schemas.microsoft.com/office/word/2018/wordml/cex" xmlns:w16cid="http://schemas.microsoft.com/office/word/2016/wordml/cid" xmlns:w16="http://schemas.microsoft.com/office/word/2018/wordml" xmlns:w16sdtdh="http://schemas.microsoft.com/office/word/2020/wordml/sdtdatahash" xmlns:w16se="http://schemas.microsoft.com/office/word/2015/wordml/symex" xmlns:wpg="http://schemas.microsoft.com/office/word/2010/wordprocessingGroup" xmlns:wpi="http://schemas.microsoft.com/office/word/2010/wordprocessingInk" xmlns:wne="http://schemas.microsoft.com/office/word/2006/wordml" xmlns:wps="http://schemas.microsoft.com/office/word/2010/wordprocessingShape" mc:Ignorable="w14 w15 w16se w16cid w16 w16cex w16sdtdh wp14">
   <w:body>
-    <w:p>
-      <w:pPr>
-        <w:ind w:left="1843" w:hanging="1843"/>
-        <w:jc w:val="center"/>
-        <w:rPr>
-          <w:rFonts w:eastAsia="Times New Roman" w:cs="Times New Roman"/>
-        </w:rPr>
-      </w:pPr>
-      <w:bookmarkStart w:id="0" w:name="_Hlk48067582"/>
-      <w:r>
-        <w:rPr>
-          <w:noProof/>
-        </w:rPr>
-        <w:drawing>
-          <wp:inline distT="0" distB="0" distL="0" distR="0" wp14:anchorId="24B539C5" wp14:editId="76351F5C">
-            <wp:extent cx="1409700" cy="464026"/>
-            <wp:effectExtent l="0" t="0" r="0" b="0"/>
-            <wp:docPr id="1" name="Picture 1" descr="The UWindsor Logo | University of Windsor"/>
-            <wp:cNvGraphicFramePr>
-              <a:graphicFrameLocks xmlns:a="http://schemas.openxmlformats.org/drawingml/2006/main" noChangeAspect="1"/>
-            </wp:cNvGraphicFramePr>
-            <a:graphic xmlns:a="http://schemas.openxmlformats.org/drawingml/2006/main">
-              <a:graphicData uri="http://schemas.openxmlformats.org/drawingml/2006/picture">
-                <pic:pic xmlns:pic="http://schemas.openxmlformats.org/drawingml/2006/picture">
-                  <pic:nvPicPr>
-                    <pic:cNvPr id="0" name="Picture 1" descr="The UWindsor Logo | University of Windsor"/>
-                    <pic:cNvPicPr>
-                      <a:picLocks noChangeAspect="1" noChangeArrowheads="1"/>
-                    </pic:cNvPicPr>
-                  </pic:nvPicPr>
-                  <pic:blipFill>
-                    <a:blip r:embed="rId8">
-                      <a:extLst>
-                        <a:ext uri="{28A0092B-C50C-407E-A947-70E740481C1C}">
-                          <a14:useLocalDpi xmlns:a14="http://schemas.microsoft.com/office/drawing/2010/main" val="0"/>
-                        </a:ext>
-                      </a:extLst>
-                    </a:blip>
-                    <a:srcRect/>
-                    <a:stretch>
-                      <a:fillRect/>
-                    </a:stretch>
-                  </pic:blipFill>
-                  <pic:spPr bwMode="auto">
-                    <a:xfrm>
-                      <a:off x="0" y="0"/>
-                      <a:ext cx="1512538" cy="497877"/>
-                    </a:xfrm>
-                    <a:prstGeom prst="rect">
-                      <a:avLst/>
-                    </a:prstGeom>
-                    <a:noFill/>
-                    <a:ln>
-                      <a:noFill/>
-                    </a:ln>
-                  </pic:spPr>
-                </pic:pic>
-              </a:graphicData>
-            </a:graphic>
-          </wp:inline>
-        </w:drawing>
-      </w:r>
-      <w:hyperlink r:id="rId9" w:history="1"/>
-    </w:p>
-    <w:p>
-      <w:pPr>
-        <w:ind w:left="1843" w:hanging="1843"/>
-        <w:jc w:val="center"/>
-        <w:rPr>
-          <w:rFonts w:eastAsia="Times New Roman" w:cs="Times New Roman"/>
-        </w:rPr>
-      </w:pPr>
-      <w:r>
-        <w:rPr>
-          <w:rFonts w:eastAsia="Times New Roman" w:cs="Times New Roman"/>
-          <w:b/>
-          <w:bCs/>
-        </w:rPr>
-        <w:t>School of Computer Science</w:t>
-      </w:r>
-    </w:p>
-    <w:p>
-      <w:pPr>
-        <w:jc w:val="center"/>
-        <w:outlineLvl w:val="2"/>
-        <w:rPr>
-          <w:rFonts w:eastAsia="Times New Roman" w:cs="Times New Roman"/>
-          <w:b/>
-          <w:bCs/>
-        </w:rPr>
-      </w:pPr>
-      <w:r>
-        <w:rPr>
-          <w:rFonts w:eastAsia="Times New Roman" w:cs="Times New Roman"/>
-          <w:b/>
-          <w:bCs/>
-        </w:rPr>
-        <w:t>Faculty of Science</w:t>
-      </w:r>
-    </w:p>
-    <w:p>
-      <w:pPr>
-        <w:jc w:val="center"/>
-        <w:outlineLvl w:val="2"/>
-        <w:rPr>
-          <w:rFonts w:eastAsia="Times New Roman" w:cs="Times New Roman"/>
-          <w:b/>
-          <w:bCs/>
-        </w:rPr>
-      </w:pPr>
-    </w:p>
-    <w:p>
-      <w:pPr>
-        <w:tabs>
-          <w:tab w:val="left" w:pos="90"/>
-        </w:tabs>
-        <w:jc w:val="center"/>
-        <w:outlineLvl w:val="2"/>
-        <w:rPr>
-          <w:rFonts w:eastAsia="Times New Roman" w:cs="Times New Roman"/>
-          <w:b/>
-          <w:bCs/>
-        </w:rPr>
-      </w:pPr>
-      <w:r>
-        <w:rPr>
-          <w:rFonts w:eastAsia="Times New Roman" w:cs="Times New Roman"/>
-          <w:b/>
-          <w:bCs/>
-          <w:kern w:val="36"/>
-        </w:rPr>
-        <w:t>COMP-2650: Computer Architecture I: Digital Design</w:t>
-      </w:r>
-    </w:p>
-    <w:p>
-      <w:pPr>
-        <w:jc w:val="center"/>
-        <w:outlineLvl w:val="2"/>
-        <w:rPr>
-          <w:rFonts w:eastAsia="Times New Roman" w:cs="Times New Roman"/>
-          <w:b/>
-          <w:bCs/>
-        </w:rPr>
-      </w:pPr>
-      <w:r>
-        <w:rPr>
-          <w:rFonts w:eastAsia="Times New Roman" w:cs="Times New Roman"/>
-          <w:b/>
-          <w:bCs/>
-          <w:kern w:val="36"/>
-        </w:rPr>
-        <w:t>Winter</w:t>
-      </w:r>
-      <w:r>
-        <w:rPr>
-          <w:rFonts w:eastAsia="Times New Roman" w:cs="Times New Roman"/>
-          <w:b/>
-          <w:bCs/>
-          <w:kern w:val="36"/>
-        </w:rPr>
-        <w:t xml:space="preserve"> 202</w:t>
-      </w:r>
-      <w:r>
-        <w:rPr>
-          <w:rFonts w:eastAsia="Times New Roman" w:cs="Times New Roman"/>
-          <w:b/>
-          <w:bCs/>
-          <w:kern w:val="36"/>
-        </w:rPr>
-        <w:t>1</w:t>
-      </w:r>
-    </w:p>
-    <w:p>
-      <w:pPr>
-        <w:outlineLvl w:val="2"/>
-        <w:rPr>
-          <w:rFonts w:eastAsia="Times New Roman" w:cs="Times New Roman"/>
-          <w:b/>
-          <w:bCs/>
-        </w:rPr>
-      </w:pPr>
-    </w:p>
+    <w:tbl>
+      <w:tblPr>
+        <w:tblStyle w:val="TableGrid"/>
+        <w:tblW w:w="0" w:type="auto"/>
+        <w:tblInd w:w="-5" w:type="dxa"/>
+        <w:tblBorders>
+          <w:top w:val="none" w:sz="0" w:space="0" w:color="auto"/>
+          <w:left w:val="none" w:sz="0" w:space="0" w:color="auto"/>
+          <w:bottom w:val="none" w:sz="0" w:space="0" w:color="auto"/>
+          <w:right w:val="none" w:sz="0" w:space="0" w:color="auto"/>
+          <w:insideH w:val="none" w:sz="0" w:space="0" w:color="auto"/>
+          <w:insideV w:val="none" w:sz="0" w:space="0" w:color="auto"/>
+        </w:tblBorders>
+        <w:tblLook w:val="04A0" w:firstRow="1" w:lastRow="0" w:firstColumn="1" w:lastColumn="0" w:noHBand="0" w:noVBand="1"/>
+      </w:tblPr>
+      <w:tblGrid>
+        <w:gridCol w:w="4860"/>
+        <w:gridCol w:w="5845"/>
+      </w:tblGrid>
+      <w:tr>
+        <w:tc>
+          <w:tcPr>
+            <w:tcW w:w="4860" w:type="dxa"/>
+          </w:tcPr>
+          <w:p>
+            <w:pPr>
+              <w:jc w:val="center"/>
+              <w:outlineLvl w:val="2"/>
+              <w:rPr>
+                <w:rFonts w:eastAsia="Times New Roman" w:cs="Times New Roman"/>
+                <w:b/>
+                <w:bCs/>
+              </w:rPr>
+            </w:pPr>
+            <w:bookmarkStart w:id="0" w:name="_Hlk48067582"/>
+            <w:r>
+              <w:rPr>
+                <w:noProof/>
+              </w:rPr>
+              <w:drawing>
+                <wp:inline distT="0" distB="0" distL="0" distR="0" wp14:anchorId="19543A16" wp14:editId="4F4515D0">
+                  <wp:extent cx="1406921" cy="343433"/>
+                  <wp:effectExtent l="0" t="0" r="3175" b="0"/>
+                  <wp:docPr id="1" name="Picture 1" descr="The UWindsor Logo | University of Windsor"/>
+                  <wp:cNvGraphicFramePr>
+                    <a:graphicFrameLocks xmlns:a="http://schemas.openxmlformats.org/drawingml/2006/main" noChangeAspect="1"/>
+                  </wp:cNvGraphicFramePr>
+                  <a:graphic xmlns:a="http://schemas.openxmlformats.org/drawingml/2006/main">
+                    <a:graphicData uri="http://schemas.openxmlformats.org/drawingml/2006/picture">
+                      <pic:pic xmlns:pic="http://schemas.openxmlformats.org/drawingml/2006/picture">
+                        <pic:nvPicPr>
+                          <pic:cNvPr id="0" name="Picture 1" descr="The UWindsor Logo | University of Windsor"/>
+                          <pic:cNvPicPr>
+                            <a:picLocks noChangeAspect="1" noChangeArrowheads="1"/>
+                          </pic:cNvPicPr>
+                        </pic:nvPicPr>
+                        <pic:blipFill rotWithShape="1">
+                          <a:blip r:embed="rId8">
+                            <a:extLst>
+                              <a:ext uri="{28A0092B-C50C-407E-A947-70E740481C1C}">
+                                <a14:useLocalDpi xmlns:a14="http://schemas.microsoft.com/office/drawing/2010/main" val="0"/>
+                              </a:ext>
+                            </a:extLst>
+                          </a:blip>
+                          <a:srcRect t="12637" b="13205"/>
+                          <a:stretch/>
+                        </pic:blipFill>
+                        <pic:spPr bwMode="auto">
+                          <a:xfrm>
+                            <a:off x="0" y="0"/>
+                            <a:ext cx="1409700" cy="344111"/>
+                          </a:xfrm>
+                          <a:prstGeom prst="rect">
+                            <a:avLst/>
+                          </a:prstGeom>
+                          <a:noFill/>
+                          <a:ln>
+                            <a:noFill/>
+                          </a:ln>
+                          <a:extLst>
+                            <a:ext uri="{53640926-AAD7-44D8-BBD7-CCE9431645EC}">
+                              <a14:shadowObscured xmlns:a14="http://schemas.microsoft.com/office/drawing/2010/main"/>
+                            </a:ext>
+                          </a:extLst>
+                        </pic:spPr>
+                      </pic:pic>
+                    </a:graphicData>
+                  </a:graphic>
+                </wp:inline>
+              </w:drawing>
+            </w:r>
+            <w:r>
+              <w:rPr>
+                <w:rFonts w:eastAsia="Times New Roman" w:cs="Times New Roman"/>
+                <w:b/>
+                <w:bCs/>
+              </w:rPr>
+              <w:t xml:space="preserve"> </w:t>
+            </w:r>
+          </w:p>
+          <w:p>
+            <w:pPr>
+              <w:jc w:val="center"/>
+              <w:outlineLvl w:val="2"/>
+              <w:rPr>
+                <w:rFonts w:eastAsia="Times New Roman" w:cs="Times New Roman"/>
+                <w:sz w:val="18"/>
+                <w:szCs w:val="18"/>
+              </w:rPr>
+            </w:pPr>
+            <w:r>
+              <w:rPr>
+                <w:rFonts w:eastAsia="Times New Roman" w:cs="Times New Roman"/>
+                <w:sz w:val="18"/>
+                <w:szCs w:val="18"/>
+              </w:rPr>
+              <w:t>Faculty of Science</w:t>
+            </w:r>
+          </w:p>
+          <w:p>
+            <w:pPr>
+              <w:jc w:val="center"/>
+            </w:pPr>
+            <w:r>
+              <w:rPr>
+                <w:rFonts w:eastAsia="Times New Roman" w:cs="Times New Roman"/>
+                <w:sz w:val="18"/>
+                <w:szCs w:val="18"/>
+              </w:rPr>
+              <w:t>School of Computer Science</w:t>
+            </w:r>
+          </w:p>
+        </w:tc>
+        <w:tc>
+          <w:tcPr>
+            <w:tcW w:w="5845" w:type="dxa"/>
+            <w:vAlign w:val="center"/>
+          </w:tcPr>
+          <w:p>
+            <w:pPr>
+              <w:tabs>
+                <w:tab w:val="left" w:pos="90"/>
+              </w:tabs>
+              <w:jc w:val="center"/>
+              <w:outlineLvl w:val="2"/>
+              <w:rPr>
+                <w:rFonts w:eastAsia="Times New Roman" w:cs="Times New Roman"/>
+                <w:kern w:val="36"/>
+              </w:rPr>
+            </w:pPr>
+            <w:r>
+              <w:rPr>
+                <w:rFonts w:eastAsia="Times New Roman" w:cs="Times New Roman"/>
+                <w:kern w:val="36"/>
+              </w:rPr>
+              <w:t>COMP-2650</w:t>
+            </w:r>
+          </w:p>
+          <w:p>
+            <w:pPr>
+              <w:tabs>
+                <w:tab w:val="left" w:pos="90"/>
+              </w:tabs>
+              <w:jc w:val="center"/>
+              <w:outlineLvl w:val="2"/>
+              <w:rPr>
+                <w:rFonts w:eastAsia="Times New Roman" w:cs="Times New Roman"/>
+              </w:rPr>
+            </w:pPr>
+            <w:r>
+              <w:rPr>
+                <w:rFonts w:eastAsia="Times New Roman" w:cs="Times New Roman"/>
+                <w:kern w:val="36"/>
+              </w:rPr>
+              <w:t>Computer Architecture I:  Digital Design</w:t>
+            </w:r>
+          </w:p>
+          <w:p>
+            <w:pPr>
+              <w:jc w:val="center"/>
+            </w:pPr>
+            <w:r>
+              <w:rPr>
+                <w:rFonts w:eastAsia="Times New Roman" w:cs="Times New Roman"/>
+                <w:kern w:val="36"/>
+              </w:rPr>
+              <w:t>Winter 2022</w:t>
+            </w:r>
+          </w:p>
+        </w:tc>
+      </w:tr>
+    </w:tbl>
     <w:tbl>
       <w:tblPr>
         <w:tblStyle w:val="GridTable4-Accent1"/>
@@ -353,7 +363,19 @@
               <w:rPr>
                 <w:rFonts w:eastAsia="Times New Roman" w:cs="Times New Roman"/>
               </w:rPr>
-              <w:t>Feb. 23</w:t>
+              <w:t>March</w:t>
+            </w:r>
+            <w:r>
+              <w:rPr>
+                <w:rFonts w:eastAsia="Times New Roman" w:cs="Times New Roman"/>
+              </w:rPr>
+              <w:t xml:space="preserve">. </w:t>
+            </w:r>
+            <w:r>
+              <w:rPr>
+                <w:rFonts w:eastAsia="Times New Roman" w:cs="Times New Roman"/>
+              </w:rPr>
+              <w:t>01</w:t>
             </w:r>
             <w:r>
               <w:rPr>
@@ -365,7 +387,7 @@
               <w:rPr>
                 <w:rFonts w:eastAsia="Times New Roman" w:cs="Times New Roman"/>
               </w:rPr>
-              <w:t>1</w:t>
+              <w:t>2</w:t>
             </w:r>
           </w:p>
         </w:tc>
@@ -407,7 +429,7 @@
               <w:rPr>
                 <w:rFonts w:eastAsia="Times New Roman" w:cs="Times New Roman"/>
               </w:rPr>
-              <w:t>180</w:t>
+              <w:t>90</w:t>
             </w:r>
             <w:r>
               <w:rPr>
@@ -446,7 +468,13 @@
               <w:rPr>
                 <w:rFonts w:cs="Times New Roman"/>
               </w:rPr>
-              <w:t>09</w:t>
+              <w:t>0</w:t>
+            </w:r>
+            <w:r>
+              <w:rPr>
+                <w:rFonts w:cs="Times New Roman"/>
+              </w:rPr>
+              <w:t>7</w:t>
             </w:r>
             <w:r>
               <w:rPr>
@@ -458,7 +486,7 @@
               <w:rPr>
                 <w:rFonts w:cs="Times New Roman"/>
               </w:rPr>
-              <w:t>1</w:t>
+              <w:t>2</w:t>
             </w:r>
           </w:p>
         </w:tc>
@@ -495,21 +523,6 @@
         </w:rPr>
         <w:t>Submission Instruction</w:t>
       </w:r>
-    </w:p>
-    <w:p>
-      <w:pPr>
-        <w:widowControl w:val="0"/>
-        <w:autoSpaceDE w:val="0"/>
-        <w:autoSpaceDN w:val="0"/>
-        <w:adjustRightInd w:val="0"/>
-        <w:jc w:val="center"/>
-        <w:outlineLvl w:val="0"/>
-        <w:rPr>
-          <w:rFonts w:cs="Times New Roman"/>
-          <w:color w:val="000000"/>
-          <w:highlight w:val="yellow"/>
-        </w:rPr>
-      </w:pPr>
     </w:p>
     <w:p>
       <w:pPr>
@@ -578,7 +591,42 @@
           <w:rFonts w:cs="Times New Roman"/>
           <w:color w:val="000000"/>
         </w:rPr>
-        <w:t>at Tuesday, Feb. 23, 10:00 AM. W</w:t>
+        <w:t>on</w:t>
+      </w:r>
+      <w:r>
+        <w:rPr>
+          <w:rFonts w:cs="Times New Roman"/>
+          <w:color w:val="000000"/>
+        </w:rPr>
+        <w:t xml:space="preserve"> Tuesday, </w:t>
+      </w:r>
+      <w:r>
+        <w:rPr>
+          <w:rFonts w:cs="Times New Roman"/>
+          <w:color w:val="000000"/>
+        </w:rPr>
+        <w:t>March</w:t>
+      </w:r>
+      <w:r>
+        <w:rPr>
+          <w:rFonts w:cs="Times New Roman"/>
+          <w:color w:val="000000"/>
+        </w:rPr>
+        <w:t xml:space="preserve">. </w:t>
+      </w:r>
+      <w:r>
+        <w:rPr>
+          <w:rFonts w:cs="Times New Roman"/>
+          <w:color w:val="000000"/>
+        </w:rPr>
+        <w:t>01</w:t>
+      </w:r>
+      <w:r>
+        <w:rPr>
+          <w:rFonts w:cs="Times New Roman"/>
+          <w:color w:val="000000"/>
+        </w:rPr>
+        <w:t>, 10:00 AM. W</w:t>
       </w:r>
       <w:r>
         <w:rPr>
@@ -657,7 +705,7 @@
           <w:bCs/>
           <w:color w:val="000000"/>
         </w:rPr>
-        <w:t>You have 1</w:t>
+        <w:t xml:space="preserve">You have </w:t>
       </w:r>
       <w:r>
         <w:rPr>
@@ -666,7 +714,7 @@
           <w:bCs/>
           <w:color w:val="000000"/>
         </w:rPr>
-        <w:t>8</w:t>
+        <w:t>90</w:t>
       </w:r>
       <w:r>
         <w:rPr>
@@ -675,7 +723,7 @@
           <w:bCs/>
           <w:color w:val="000000"/>
         </w:rPr>
-        <w:t>0 minutes.</w:t>
+        <w:t xml:space="preserve"> minutes.</w:t>
       </w:r>
       <w:r>
         <w:rPr>
@@ -689,35 +737,42 @@
           <w:rFonts w:cs="Times New Roman"/>
           <w:color w:val="000000"/>
         </w:rPr>
-        <w:t>timer's starts</w:t>
-      </w:r>
-      <w:r>
-        <w:rPr>
-          <w:rFonts w:cs="Times New Roman"/>
-          <w:color w:val="000000"/>
-        </w:rPr>
-        <w:t>, you have 1</w:t>
-      </w:r>
-      <w:r>
-        <w:rPr>
-          <w:rFonts w:cs="Times New Roman"/>
-          <w:color w:val="000000"/>
-        </w:rPr>
-        <w:t>8</w:t>
-      </w:r>
-      <w:r>
-        <w:rPr>
-          <w:rFonts w:cs="Times New Roman"/>
-          <w:color w:val="000000"/>
-        </w:rPr>
-        <w:t>0 minutes (</w:t>
-      </w:r>
-      <w:r>
-        <w:rPr>
-          <w:rFonts w:cs="Times New Roman"/>
-          <w:color w:val="000000"/>
-        </w:rPr>
-        <w:t>3</w:t>
+        <w:t>timer starts</w:t>
+      </w:r>
+      <w:r>
+        <w:rPr>
+          <w:rFonts w:cs="Times New Roman"/>
+          <w:color w:val="000000"/>
+        </w:rPr>
+        <w:t xml:space="preserve">, you have </w:t>
+      </w:r>
+      <w:r>
+        <w:rPr>
+          <w:rFonts w:cs="Times New Roman"/>
+          <w:color w:val="000000"/>
+        </w:rPr>
+        <w:t>90</w:t>
+      </w:r>
+      <w:r>
+        <w:rPr>
+          <w:rFonts w:cs="Times New Roman"/>
+          <w:color w:val="000000"/>
+        </w:rPr>
+        <w:t xml:space="preserve"> </w:t>
+      </w:r>
+      <w:r>
+        <w:rPr>
+          <w:rFonts w:cs="Times New Roman"/>
+          <w:color w:val="000000"/>
+        </w:rPr>
+        <w:t>minutes (</w:t>
+      </w:r>
+      <w:r>
+        <w:rPr>
+          <w:rFonts w:cs="Times New Roman"/>
+          <w:color w:val="000000"/>
+        </w:rPr>
+        <w:t>1.5</w:t>
       </w:r>
       <w:r>
         <w:rPr>
@@ -738,7 +793,21 @@
           <w:rFonts w:cs="Times New Roman"/>
           <w:color w:val="000000"/>
         </w:rPr>
-        <w:t xml:space="preserve">) to finish the exam. You have to </w:t>
+        <w:t xml:space="preserve">) to finish the exam. You </w:t>
+      </w:r>
+      <w:r>
+        <w:rPr>
+          <w:rFonts w:cs="Times New Roman"/>
+          <w:color w:val="000000"/>
+        </w:rPr>
+        <w:t>must</w:t>
+      </w:r>
+      <w:r>
+        <w:rPr>
+          <w:rFonts w:cs="Times New Roman"/>
+          <w:color w:val="000000"/>
+        </w:rPr>
+        <w:t xml:space="preserve"> </w:t>
       </w:r>
       <w:r>
         <w:rPr>
@@ -746,7 +815,6 @@
           <w:i/>
           <w:iCs/>
           <w:color w:val="000000"/>
-          <w:highlight w:val="yellow"/>
         </w:rPr>
         <w:t>submit your answers before the timer ends manually</w:t>
       </w:r>
@@ -755,14 +823,7 @@
           <w:rFonts w:cs="Times New Roman"/>
           <w:color w:val="000000"/>
         </w:rPr>
-        <w:t xml:space="preserve">. You </w:t>
-      </w:r>
-      <w:r>
-        <w:rPr>
-          <w:rFonts w:cs="Times New Roman"/>
-          <w:color w:val="000000"/>
-        </w:rPr>
-        <w:t xml:space="preserve">may lose </w:t>
+        <w:t xml:space="preserve">. You may lose </w:t>
       </w:r>
       <w:r>
         <w:rPr>
@@ -776,35 +837,7 @@
           <w:rFonts w:cs="Times New Roman"/>
           <w:color w:val="000000"/>
         </w:rPr>
-        <w:t xml:space="preserve">nternet connection for 10 minutes. After the connection restores, </w:t>
-      </w:r>
-      <w:r>
-        <w:rPr>
-          <w:rFonts w:cs="Times New Roman"/>
-          <w:color w:val="000000"/>
-        </w:rPr>
-        <w:t xml:space="preserve">you </w:t>
-      </w:r>
-      <w:r>
-        <w:rPr>
-          <w:rFonts w:cs="Times New Roman"/>
-          <w:color w:val="000000"/>
-        </w:rPr>
-        <w:t xml:space="preserve">can access the </w:t>
-      </w:r>
-      <w:r>
-        <w:rPr>
-          <w:rFonts w:cs="Times New Roman"/>
-          <w:color w:val="000000"/>
-        </w:rPr>
-        <w:t xml:space="preserve">exam </w:t>
-      </w:r>
-      <w:r>
-        <w:rPr>
-          <w:rFonts w:cs="Times New Roman"/>
-          <w:color w:val="000000"/>
-        </w:rPr>
-        <w:t>and continue to work.</w:t>
+        <w:t>nternet connection for 10 minutes. After the connection restores, you can access the exam and continue to work.</w:t>
       </w:r>
       <w:r>
         <w:rPr>
@@ -819,7 +852,6 @@
           <w:i/>
           <w:iCs/>
           <w:color w:val="000000"/>
-          <w:highlight w:val="yellow"/>
         </w:rPr>
         <w:t>before submission</w:t>
       </w:r>
@@ -1083,7 +1115,16 @@
           <w:bCs/>
           <w:color w:val="000000"/>
         </w:rPr>
-        <w:t xml:space="preserve"> attempt only.</w:t>
+        <w:t xml:space="preserve"> attempt only</w:t>
+      </w:r>
+      <w:r>
+        <w:rPr>
+          <w:rFonts w:cs="Times New Roman"/>
+          <w:b/>
+          <w:bCs/>
+          <w:color w:val="000000"/>
+        </w:rPr>
+        <w:t>!</w:t>
       </w:r>
       <w:r>
         <w:rPr>
@@ -1400,7 +1441,23 @@
           <w:rFonts w:cs="Times New Roman"/>
           <w:color w:val="000000"/>
         </w:rPr>
-        <w:t>You have to scan or take photo of the papers clearly and</w:t>
+        <w:t xml:space="preserve">You </w:t>
+      </w:r>
+      <w:proofErr w:type="gramStart"/>
+      <w:r>
+        <w:rPr>
+          <w:rFonts w:cs="Times New Roman"/>
+          <w:color w:val="000000"/>
+        </w:rPr>
+        <w:t>have to</w:t>
+      </w:r>
+      <w:proofErr w:type="gramEnd"/>
+      <w:r>
+        <w:rPr>
+          <w:rFonts w:cs="Times New Roman"/>
+          <w:color w:val="000000"/>
+        </w:rPr>
+        <w:t xml:space="preserve"> scan or take photo of the papers clearly and</w:t>
       </w:r>
       <w:r>
         <w:rPr>
@@ -1447,7 +1504,21 @@
           <w:rFonts w:cs="Times New Roman"/>
           <w:color w:val="000000"/>
         </w:rPr>
-        <w:t xml:space="preserve">you have to submit all your answers in one single </w:t>
+        <w:t xml:space="preserve">you </w:t>
+      </w:r>
+      <w:r>
+        <w:rPr>
+          <w:rFonts w:cs="Times New Roman"/>
+          <w:color w:val="000000"/>
+        </w:rPr>
+        <w:t>must</w:t>
+      </w:r>
+      <w:r>
+        <w:rPr>
+          <w:rFonts w:cs="Times New Roman"/>
+          <w:color w:val="000000"/>
+        </w:rPr>
+        <w:t xml:space="preserve"> submit all your answers in one single </w:t>
       </w:r>
       <w:r>
         <w:rPr>
@@ -1479,7 +1550,7 @@
           <w:bCs/>
           <w:color w:val="000000"/>
         </w:rPr>
-        <w:t>COMP2650_</w:t>
+        <w:t>Midterm</w:t>
       </w:r>
       <w:r>
         <w:rPr>
@@ -1488,179 +1559,77 @@
           <w:bCs/>
           <w:color w:val="000000"/>
         </w:rPr>
-        <w:t>Midterm</w:t>
-      </w:r>
-      <w:r>
-        <w:rPr>
-          <w:rFonts w:cs="Times New Roman"/>
-          <w:b/>
-          <w:bCs/>
-          <w:color w:val="000000"/>
-        </w:rPr>
         <w:t>_UWinID.pdf</w:t>
       </w:r>
       <w:r>
         <w:rPr>
           <w:rFonts w:cs="Times New Roman"/>
           <w:color w:val="000000"/>
-          <w:sz w:val="22"/>
-          <w:szCs w:val="22"/>
+        </w:rPr>
+        <w:t>.</w:t>
+      </w:r>
+      <w:r>
+        <w:rPr>
+          <w:rFonts w:cs="Times New Roman"/>
+          <w:color w:val="000000"/>
         </w:rPr>
         <w:t xml:space="preserve"> </w:t>
       </w:r>
       <w:r>
         <w:rPr>
           <w:rFonts w:cs="Times New Roman"/>
-          <w:color w:val="000000"/>
-        </w:rPr>
-        <w:t>containing the following items</w:t>
-      </w:r>
-      <w:r>
-        <w:rPr>
-          <w:rFonts w:cs="Times New Roman"/>
-          <w:color w:val="000000"/>
-        </w:rPr>
-        <w:t xml:space="preserve">: </w:t>
-      </w:r>
-      <w:r>
-        <w:rPr>
-          <w:rFonts w:cs="Times New Roman"/>
-          <w:b/>
-          <w:bCs/>
-          <w:color w:val="000000"/>
-        </w:rPr>
-        <w:t>y</w:t>
-      </w:r>
-      <w:r>
-        <w:rPr>
-          <w:rFonts w:cs="Times New Roman"/>
-          <w:b/>
-          <w:bCs/>
-          <w:color w:val="000000"/>
-        </w:rPr>
-        <w:t>our name</w:t>
-      </w:r>
-      <w:r>
-        <w:rPr>
-          <w:rFonts w:cs="Times New Roman"/>
-          <w:color w:val="000000"/>
-        </w:rPr>
-        <w:t xml:space="preserve">, </w:t>
+          <w:highlight w:val="yellow"/>
+        </w:rPr>
+        <w:t>Please follow the naming convention</w:t>
+      </w:r>
+      <w:r>
+        <w:rPr>
+          <w:rFonts w:cs="Times New Roman"/>
+          <w:highlight w:val="yellow"/>
+        </w:rPr>
+        <w:t xml:space="preserve"> and check your pdf file for readability</w:t>
+      </w:r>
+      <w:r>
+        <w:rPr>
+          <w:rFonts w:cs="Times New Roman"/>
+          <w:highlight w:val="yellow"/>
+        </w:rPr>
+        <w:t xml:space="preserve"> </w:t>
+      </w:r>
+      <w:r>
+        <w:rPr>
+          <w:rFonts w:cs="Times New Roman"/>
+          <w:highlight w:val="yellow"/>
+        </w:rPr>
+        <w:t>before submission</w:t>
+      </w:r>
+      <w:r>
+        <w:rPr>
+          <w:rFonts w:cs="Times New Roman"/>
+        </w:rPr>
+        <w:t xml:space="preserve"> as you lose marks otherwise.</w:t>
+      </w:r>
+      <w:r>
+        <w:rPr>
+          <w:rFonts w:cs="Times New Roman"/>
+        </w:rPr>
+        <w:t xml:space="preserve"> Instead of </w:t>
       </w:r>
       <w:proofErr w:type="spellStart"/>
       <w:r>
         <w:rPr>
           <w:rFonts w:cs="Times New Roman"/>
-          <w:b/>
-          <w:bCs/>
-          <w:color w:val="000000"/>
-        </w:rPr>
-        <w:t>uwi</w:t>
-      </w:r>
-      <w:r>
-        <w:rPr>
-          <w:rFonts w:cs="Times New Roman"/>
-          <w:b/>
-          <w:bCs/>
-          <w:color w:val="000000"/>
-        </w:rPr>
-        <w:t>n</w:t>
-      </w:r>
-      <w:r>
-        <w:rPr>
-          <w:rFonts w:cs="Times New Roman"/>
-          <w:b/>
-          <w:bCs/>
-          <w:color w:val="000000"/>
-        </w:rPr>
-        <w:t>id</w:t>
+        </w:rPr>
+        <w:t>UWinID</w:t>
       </w:r>
       <w:proofErr w:type="spellEnd"/>
       <w:r>
         <w:rPr>
           <w:rFonts w:cs="Times New Roman"/>
-          <w:color w:val="000000"/>
-        </w:rPr>
-        <w:t xml:space="preserve">, and </w:t>
-      </w:r>
-      <w:r>
-        <w:rPr>
-          <w:rFonts w:cs="Times New Roman"/>
-          <w:b/>
-          <w:bCs/>
-          <w:color w:val="000000"/>
-        </w:rPr>
-        <w:t>student number</w:t>
-      </w:r>
-      <w:r>
-        <w:rPr>
-          <w:rFonts w:cs="Times New Roman"/>
-          <w:color w:val="000000"/>
-        </w:rPr>
-        <w:t>.</w:t>
-      </w:r>
-      <w:r>
-        <w:rPr>
-          <w:rFonts w:cs="Times New Roman"/>
-          <w:color w:val="000000"/>
-        </w:rPr>
-        <w:t xml:space="preserve"> </w:t>
-      </w:r>
-      <w:r>
-        <w:rPr>
-          <w:rFonts w:cs="Times New Roman"/>
-          <w:highlight w:val="yellow"/>
-        </w:rPr>
-        <w:t>Please follow the naming convention</w:t>
-      </w:r>
-      <w:r>
-        <w:rPr>
-          <w:rFonts w:cs="Times New Roman"/>
-          <w:highlight w:val="yellow"/>
-        </w:rPr>
-        <w:t xml:space="preserve"> and check your pdf file for readability</w:t>
-      </w:r>
-      <w:r>
-        <w:rPr>
-          <w:rFonts w:cs="Times New Roman"/>
-          <w:highlight w:val="yellow"/>
-        </w:rPr>
-        <w:t xml:space="preserve"> </w:t>
-      </w:r>
-      <w:r>
-        <w:rPr>
-          <w:rFonts w:cs="Times New Roman"/>
-          <w:highlight w:val="yellow"/>
-        </w:rPr>
-        <w:t>before submission</w:t>
-      </w:r>
-      <w:r>
-        <w:rPr>
-          <w:rFonts w:cs="Times New Roman"/>
-        </w:rPr>
-        <w:t xml:space="preserve"> as you lose marks otherwise.</w:t>
-      </w:r>
-      <w:r>
-        <w:rPr>
-          <w:rFonts w:cs="Times New Roman"/>
-        </w:rPr>
-        <w:t xml:space="preserve"> Instead of </w:t>
-      </w:r>
-      <w:proofErr w:type="spellStart"/>
-      <w:r>
-        <w:rPr>
-          <w:rFonts w:cs="Times New Roman"/>
-        </w:rPr>
-        <w:t>UWinID</w:t>
-      </w:r>
-      <w:proofErr w:type="spellEnd"/>
-      <w:r>
-        <w:rPr>
-          <w:rFonts w:cs="Times New Roman"/>
         </w:rPr>
         <w:t xml:space="preserve">, use your own UWindsor account name, e.g., mine is </w:t>
       </w:r>
-      <w:hyperlink r:id="rId10" w:history="1">
+      <w:hyperlink r:id="rId9" w:history="1">
         <w:r>
           <w:rPr>
             <w:rStyle w:val="Hyperlink"/>
@@ -1682,7 +1651,7 @@
           <w:i/>
           <w:iCs/>
         </w:rPr>
-        <w:t>COMP2650_Midterm_hfani.pdf</w:t>
+        <w:t>Midterm_hfani.pdf</w:t>
       </w:r>
     </w:p>
     <w:p>
@@ -1831,9 +1800,9 @@
       </w:r>
     </w:p>
     <w:sectPr>
-      <w:headerReference w:type="default" r:id="rId11"/>
+      <w:headerReference w:type="default" r:id="rId10"/>
       <w:pgSz w:w="12240" w:h="15840"/>
-      <w:pgMar w:top="0" w:right="720" w:bottom="360" w:left="810" w:header="708" w:footer="708" w:gutter="0"/>
+      <w:pgMar w:top="-180" w:right="720" w:bottom="360" w:left="810" w:header="708" w:footer="708" w:gutter="0"/>
       <w:cols w:space="708"/>
       <w:docGrid w:linePitch="360"/>
     </w:sectPr>
@@ -1842,7 +1811,7 @@
 </file>
 
 <file path=word/endnotes.xml><?xml version="1.0" encoding="utf-8"?>
-<w:endnotes xmlns:wpc="http://schemas.microsoft.com/office/word/2010/wordprocessingCanvas" xmlns:cx="http://schemas.microsoft.com/office/drawing/2014/chartex" xmlns:cx1="http://schemas.microsoft.com/office/drawing/2015/9/8/chartex" xmlns:cx2="http://schemas.microsoft.com/office/drawing/2015/10/21/chartex" xmlns:cx3="http://schemas.microsoft.com/office/drawing/2016/5/9/chartex" xmlns:cx4="http://schemas.microsoft.com/office/drawing/2016/5/10/chartex" xmlns:cx5="http://schemas.microsoft.com/office/drawing/2016/5/11/chartex" xmlns:cx6="http://schemas.microsoft.com/office/drawing/2016/5/12/chartex" xmlns:cx7="http://schemas.microsoft.com/office/drawing/2016/5/13/chartex" xmlns:cx8="http://schemas.microsoft.com/office/drawing/2016/5/14/chartex" xmlns:mc="http://schemas.openxmlformats.org/markup-compatibility/2006" xmlns:aink="http://schemas.microsoft.com/office/drawing/2016/ink" xmlns:am3d="http://schemas.microsoft.com/office/drawing/2017/model3d" xmlns:o="urn:schemas-microsoft-com:office:office" xmlns:r="http://schemas.openxmlformats.org/officeDocument/2006/relationships" xmlns:m="http://schemas.openxmlformats.org/officeDocument/2006/math" xmlns:v="urn:schemas-microsoft-com:vml" xmlns:wp14="http://schemas.microsoft.com/office/word/2010/wordprocessingDrawing" xmlns:wp="http://schemas.openxmlformats.org/drawingml/2006/wordprocessingDrawing" xmlns:w10="urn:schemas-microsoft-com:office:word" xmlns:w="http://schemas.openxmlformats.org/wordprocessingml/2006/main" xmlns:w14="http://schemas.microsoft.com/office/word/2010/wordml" xmlns:w15="http://schemas.microsoft.com/office/word/2012/wordml" xmlns:w16cex="http://schemas.microsoft.com/office/word/2018/wordml/cex" xmlns:w16cid="http://schemas.microsoft.com/office/word/2016/wordml/cid" xmlns:w16="http://schemas.microsoft.com/office/word/2018/wordml" xmlns:w16se="http://schemas.microsoft.com/office/word/2015/wordml/symex" xmlns:wpg="http://schemas.microsoft.com/office/word/2010/wordprocessingGroup" xmlns:wpi="http://schemas.microsoft.com/office/word/2010/wordprocessingInk" xmlns:wne="http://schemas.microsoft.com/office/word/2006/wordml" xmlns:wps="http://schemas.microsoft.com/office/word/2010/wordprocessingShape" mc:Ignorable="w14 w15 w16se w16cid w16 w16cex wp14">
+<w:endnotes xmlns:wpc="http://schemas.microsoft.com/office/word/2010/wordprocessingCanvas" xmlns:cx="http://schemas.microsoft.com/office/drawing/2014/chartex" xmlns:cx1="http://schemas.microsoft.com/office/drawing/2015/9/8/chartex" xmlns:cx2="http://schemas.microsoft.com/office/drawing/2015/10/21/chartex" xmlns:cx3="http://schemas.microsoft.com/office/drawing/2016/5/9/chartex" xmlns:cx4="http://schemas.microsoft.com/office/drawing/2016/5/10/chartex" xmlns:cx5="http://schemas.microsoft.com/office/drawing/2016/5/11/chartex" xmlns:cx6="http://schemas.microsoft.com/office/drawing/2016/5/12/chartex" xmlns:cx7="http://schemas.microsoft.com/office/drawing/2016/5/13/chartex" xmlns:cx8="http://schemas.microsoft.com/office/drawing/2016/5/14/chartex" xmlns:mc="http://schemas.openxmlformats.org/markup-compatibility/2006" xmlns:aink="http://schemas.microsoft.com/office/drawing/2016/ink" xmlns:am3d="http://schemas.microsoft.com/office/drawing/2017/model3d" xmlns:o="urn:schemas-microsoft-com:office:office" xmlns:r="http://schemas.openxmlformats.org/officeDocument/2006/relationships" xmlns:m="http://schemas.openxmlformats.org/officeDocument/2006/math" xmlns:v="urn:schemas-microsoft-com:vml" xmlns:wp14="http://schemas.microsoft.com/office/word/2010/wordprocessingDrawing" xmlns:wp="http://schemas.openxmlformats.org/drawingml/2006/wordprocessingDrawing" xmlns:w10="urn:schemas-microsoft-com:office:word" xmlns:w="http://schemas.openxmlformats.org/wordprocessingml/2006/main" xmlns:w14="http://schemas.microsoft.com/office/word/2010/wordml" xmlns:w15="http://schemas.microsoft.com/office/word/2012/wordml" xmlns:w16cex="http://schemas.microsoft.com/office/word/2018/wordml/cex" xmlns:w16cid="http://schemas.microsoft.com/office/word/2016/wordml/cid" xmlns:w16="http://schemas.microsoft.com/office/word/2018/wordml" xmlns:w16sdtdh="http://schemas.microsoft.com/office/word/2020/wordml/sdtdatahash" xmlns:w16se="http://schemas.microsoft.com/office/word/2015/wordml/symex" xmlns:wpg="http://schemas.microsoft.com/office/word/2010/wordprocessingGroup" xmlns:wpi="http://schemas.microsoft.com/office/word/2010/wordprocessingInk" xmlns:wne="http://schemas.microsoft.com/office/word/2006/wordml" xmlns:wps="http://schemas.microsoft.com/office/word/2010/wordprocessingShape" mc:Ignorable="w14 w15 w16se w16cid w16 w16cex w16sdtdh wp14">
   <w:endnote w:type="separator" w:id="-1">
     <w:p>
       <w:r>
@@ -1861,7 +1830,7 @@
 </file>
 
 <file path=word/footnotes.xml><?xml version="1.0" encoding="utf-8"?>
-<w:footnotes xmlns:wpc="http://schemas.microsoft.com/office/word/2010/wordprocessingCanvas" xmlns:cx="http://schemas.microsoft.com/office/drawing/2014/chartex" xmlns:cx1="http://schemas.microsoft.com/office/drawing/2015/9/8/chartex" xmlns:cx2="http://schemas.microsoft.com/office/drawing/2015/10/21/chartex" xmlns:cx3="http://schemas.microsoft.com/office/drawing/2016/5/9/chartex" xmlns:cx4="http://schemas.microsoft.com/office/drawing/2016/5/10/chartex" xmlns:cx5="http://schemas.microsoft.com/office/drawing/2016/5/11/chartex" xmlns:cx6="http://schemas.microsoft.com/office/drawing/2016/5/12/chartex" xmlns:cx7="http://schemas.microsoft.com/office/drawing/2016/5/13/chartex" xmlns:cx8="http://schemas.microsoft.com/office/drawing/2016/5/14/chartex" xmlns:mc="http://schemas.openxmlformats.org/markup-compatibility/2006" xmlns:aink="http://schemas.microsoft.com/office/drawing/2016/ink" xmlns:am3d="http://schemas.microsoft.com/office/drawing/2017/model3d" xmlns:o="urn:schemas-microsoft-com:office:office" xmlns:r="http://schemas.openxmlformats.org/officeDocument/2006/relationships" xmlns:m="http://schemas.openxmlformats.org/officeDocument/2006/math" xmlns:v="urn:schemas-microsoft-com:vml" xmlns:wp14="http://schemas.microsoft.com/office/word/2010/wordprocessingDrawing" xmlns:wp="http://schemas.openxmlformats.org/drawingml/2006/wordprocessingDrawing" xmlns:w10="urn:schemas-microsoft-com:office:word" xmlns:w="http://schemas.openxmlformats.org/wordprocessingml/2006/main" xmlns:w14="http://schemas.microsoft.com/office/word/2010/wordml" xmlns:w15="http://schemas.microsoft.com/office/word/2012/wordml" xmlns:w16cex="http://schemas.microsoft.com/office/word/2018/wordml/cex" xmlns:w16cid="http://schemas.microsoft.com/office/word/2016/wordml/cid" xmlns:w16="http://schemas.microsoft.com/office/word/2018/wordml" xmlns:w16se="http://schemas.microsoft.com/office/word/2015/wordml/symex" xmlns:wpg="http://schemas.microsoft.com/office/word/2010/wordprocessingGroup" xmlns:wpi="http://schemas.microsoft.com/office/word/2010/wordprocessingInk" xmlns:wne="http://schemas.microsoft.com/office/word/2006/wordml" xmlns:wps="http://schemas.microsoft.com/office/word/2010/wordprocessingShape" mc:Ignorable="w14 w15 w16se w16cid w16 w16cex wp14">
+<w:footnotes xmlns:wpc="http://schemas.microsoft.com/office/word/2010/wordprocessingCanvas" xmlns:cx="http://schemas.microsoft.com/office/drawing/2014/chartex" xmlns:cx1="http://schemas.microsoft.com/office/drawing/2015/9/8/chartex" xmlns:cx2="http://schemas.microsoft.com/office/drawing/2015/10/21/chartex" xmlns:cx3="http://schemas.microsoft.com/office/drawing/2016/5/9/chartex" xmlns:cx4="http://schemas.microsoft.com/office/drawing/2016/5/10/chartex" xmlns:cx5="http://schemas.microsoft.com/office/drawing/2016/5/11/chartex" xmlns:cx6="http://schemas.microsoft.com/office/drawing/2016/5/12/chartex" xmlns:cx7="http://schemas.microsoft.com/office/drawing/2016/5/13/chartex" xmlns:cx8="http://schemas.microsoft.com/office/drawing/2016/5/14/chartex" xmlns:mc="http://schemas.openxmlformats.org/markup-compatibility/2006" xmlns:aink="http://schemas.microsoft.com/office/drawing/2016/ink" xmlns:am3d="http://schemas.microsoft.com/office/drawing/2017/model3d" xmlns:o="urn:schemas-microsoft-com:office:office" xmlns:r="http://schemas.openxmlformats.org/officeDocument/2006/relationships" xmlns:m="http://schemas.openxmlformats.org/officeDocument/2006/math" xmlns:v="urn:schemas-microsoft-com:vml" xmlns:wp14="http://schemas.microsoft.com/office/word/2010/wordprocessingDrawing" xmlns:wp="http://schemas.openxmlformats.org/drawingml/2006/wordprocessingDrawing" xmlns:w10="urn:schemas-microsoft-com:office:word" xmlns:w="http://schemas.openxmlformats.org/wordprocessingml/2006/main" xmlns:w14="http://schemas.microsoft.com/office/word/2010/wordml" xmlns:w15="http://schemas.microsoft.com/office/word/2012/wordml" xmlns:w16cex="http://schemas.microsoft.com/office/word/2018/wordml/cex" xmlns:w16cid="http://schemas.microsoft.com/office/word/2016/wordml/cid" xmlns:w16="http://schemas.microsoft.com/office/word/2018/wordml" xmlns:w16sdtdh="http://schemas.microsoft.com/office/word/2020/wordml/sdtdatahash" xmlns:w16se="http://schemas.microsoft.com/office/word/2015/wordml/symex" xmlns:wpg="http://schemas.microsoft.com/office/word/2010/wordprocessingGroup" xmlns:wpi="http://schemas.microsoft.com/office/word/2010/wordprocessingInk" xmlns:wne="http://schemas.microsoft.com/office/word/2006/wordml" xmlns:wps="http://schemas.microsoft.com/office/word/2010/wordprocessingShape" mc:Ignorable="w14 w15 w16se w16cid w16 w16cex w16sdtdh wp14">
   <w:footnote w:type="separator" w:id="-1">
     <w:p>
       <w:r>
@@ -1880,7 +1849,7 @@
 </file>
 
 <file path=word/header1.xml><?xml version="1.0" encoding="utf-8"?>
-<w:hdr xmlns:wpc="http://schemas.microsoft.com/office/word/2010/wordprocessingCanvas" xmlns:cx="http://schemas.microsoft.com/office/drawing/2014/chartex" xmlns:cx1="http://schemas.microsoft.com/office/drawing/2015/9/8/chartex" xmlns:cx2="http://schemas.microsoft.com/office/drawing/2015/10/21/chartex" xmlns:cx3="http://schemas.microsoft.com/office/drawing/2016/5/9/chartex" xmlns:cx4="http://schemas.microsoft.com/office/drawing/2016/5/10/chartex" xmlns:cx5="http://schemas.microsoft.com/office/drawing/2016/5/11/chartex" xmlns:cx6="http://schemas.microsoft.com/office/drawing/2016/5/12/chartex" xmlns:cx7="http://schemas.microsoft.com/office/drawing/2016/5/13/chartex" xmlns:cx8="http://schemas.microsoft.com/office/drawing/2016/5/14/chartex" xmlns:mc="http://schemas.openxmlformats.org/markup-compatibility/2006" xmlns:aink="http://schemas.microsoft.com/office/drawing/2016/ink" xmlns:am3d="http://schemas.microsoft.com/office/drawing/2017/model3d" xmlns:o="urn:schemas-microsoft-com:office:office" xmlns:r="http://schemas.openxmlformats.org/officeDocument/2006/relationships" xmlns:m="http://schemas.openxmlformats.org/officeDocument/2006/math" xmlns:v="urn:schemas-microsoft-com:vml" xmlns:wp14="http://schemas.microsoft.com/office/word/2010/wordprocessingDrawing" xmlns:wp="http://schemas.openxmlformats.org/drawingml/2006/wordprocessingDrawing" xmlns:w10="urn:schemas-microsoft-com:office:word" xmlns:w="http://schemas.openxmlformats.org/wordprocessingml/2006/main" xmlns:w14="http://schemas.microsoft.com/office/word/2010/wordml" xmlns:w15="http://schemas.microsoft.com/office/word/2012/wordml" xmlns:w16cex="http://schemas.microsoft.com/office/word/2018/wordml/cex" xmlns:w16cid="http://schemas.microsoft.com/office/word/2016/wordml/cid" xmlns:w16="http://schemas.microsoft.com/office/word/2018/wordml" xmlns:w16se="http://schemas.microsoft.com/office/word/2015/wordml/symex" xmlns:wpg="http://schemas.microsoft.com/office/word/2010/wordprocessingGroup" xmlns:wpi="http://schemas.microsoft.com/office/word/2010/wordprocessingInk" xmlns:wne="http://schemas.microsoft.com/office/word/2006/wordml" xmlns:wps="http://schemas.microsoft.com/office/word/2010/wordprocessingShape" mc:Ignorable="w14 w15 w16se w16cid w16 w16cex wp14">
+<w:hdr xmlns:wpc="http://schemas.microsoft.com/office/word/2010/wordprocessingCanvas" xmlns:cx="http://schemas.microsoft.com/office/drawing/2014/chartex" xmlns:cx1="http://schemas.microsoft.com/office/drawing/2015/9/8/chartex" xmlns:cx2="http://schemas.microsoft.com/office/drawing/2015/10/21/chartex" xmlns:cx3="http://schemas.microsoft.com/office/drawing/2016/5/9/chartex" xmlns:cx4="http://schemas.microsoft.com/office/drawing/2016/5/10/chartex" xmlns:cx5="http://schemas.microsoft.com/office/drawing/2016/5/11/chartex" xmlns:cx6="http://schemas.microsoft.com/office/drawing/2016/5/12/chartex" xmlns:cx7="http://schemas.microsoft.com/office/drawing/2016/5/13/chartex" xmlns:cx8="http://schemas.microsoft.com/office/drawing/2016/5/14/chartex" xmlns:mc="http://schemas.openxmlformats.org/markup-compatibility/2006" xmlns:aink="http://schemas.microsoft.com/office/drawing/2016/ink" xmlns:am3d="http://schemas.microsoft.com/office/drawing/2017/model3d" xmlns:o="urn:schemas-microsoft-com:office:office" xmlns:r="http://schemas.openxmlformats.org/officeDocument/2006/relationships" xmlns:m="http://schemas.openxmlformats.org/officeDocument/2006/math" xmlns:v="urn:schemas-microsoft-com:vml" xmlns:wp14="http://schemas.microsoft.com/office/word/2010/wordprocessingDrawing" xmlns:wp="http://schemas.openxmlformats.org/drawingml/2006/wordprocessingDrawing" xmlns:w10="urn:schemas-microsoft-com:office:word" xmlns:w="http://schemas.openxmlformats.org/wordprocessingml/2006/main" xmlns:w14="http://schemas.microsoft.com/office/word/2010/wordml" xmlns:w15="http://schemas.microsoft.com/office/word/2012/wordml" xmlns:w16cex="http://schemas.microsoft.com/office/word/2018/wordml/cex" xmlns:w16cid="http://schemas.microsoft.com/office/word/2016/wordml/cid" xmlns:w16="http://schemas.microsoft.com/office/word/2018/wordml" xmlns:w16sdtdh="http://schemas.microsoft.com/office/word/2020/wordml/sdtdatahash" xmlns:w16se="http://schemas.microsoft.com/office/word/2015/wordml/symex" xmlns:wpg="http://schemas.microsoft.com/office/word/2010/wordprocessingGroup" xmlns:wpi="http://schemas.microsoft.com/office/word/2010/wordprocessingInk" xmlns:wne="http://schemas.microsoft.com/office/word/2006/wordml" xmlns:wps="http://schemas.microsoft.com/office/word/2010/wordprocessingShape" mc:Ignorable="w14 w15 w16se w16cid w16 w16cex w16sdtdh wp14">
   <w:p>
     <w:pPr>
       <w:pStyle w:val="Header"/>
@@ -2010,7 +1979,7 @@
               <v:stroke joinstyle="miter"/>
               <v:path gradientshapeok="t" o:connecttype="rect"/>
             </v:shapetype>
-            <v:shape id="Text Box 5" o:spid="_x0000_s1026" type="#_x0000_t202" style="position:absolute;margin-left:-30pt;margin-top:5.25pt;width:32.95pt;height:14.4pt;z-index:251642368;visibility:visible;mso-wrap-style:square;mso-wrap-distance-left:9pt;mso-wrap-distance-top:0;mso-wrap-distance-right:9pt;mso-wrap-distance-bottom:0;mso-position-horizontal:absolute;mso-position-horizontal-relative:text;mso-position-vertical:absolute;mso-position-vertical-relative:page;v-text-anchor:top" o:gfxdata="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" filled="f" stroked="f">
+            <v:shape id="Text Box 5" o:spid="_x0000_s1026" type="#_x0000_t202" style="position:absolute;margin-left:-30pt;margin-top:5.25pt;width:32.95pt;height:14.4pt;z-index:251642368;visibility:visible;mso-wrap-style:square;mso-wrap-distance-left:9pt;mso-wrap-distance-top:0;mso-wrap-distance-right:9pt;mso-wrap-distance-bottom:0;mso-position-horizontal:absolute;mso-position-horizontal-relative:text;mso-position-vertical:absolute;mso-position-vertical-relative:page;v-text-anchor:top" o:gfxdata="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" filled="f" stroked="f">
               <v:textbox inset="0,0,0,0">
                 <w:txbxContent>
                   <w:p>
@@ -2087,7 +2056,7 @@
           <wp:extent cx="561975" cy="561975"/>
           <wp:effectExtent l="0" t="0" r="0" b="9525"/>
           <wp:wrapNone/>
-          <wp:docPr id="2" name="Graphic 2" descr="Paperclip"/>
+          <wp:docPr id="12" name="Graphic 12" descr="Paperclip"/>
           <wp:cNvGraphicFramePr>
             <a:graphicFrameLocks xmlns:a="http://schemas.openxmlformats.org/drawingml/2006/main" noChangeAspect="1"/>
           </wp:cNvGraphicFramePr>
@@ -2141,7 +2110,7 @@
 </file>
 
 <file path=word/numbering.xml><?xml version="1.0" encoding="utf-8"?>
-<w:numbering xmlns:wpc="http://schemas.microsoft.com/office/word/2010/wordprocessingCanvas" xmlns:cx="http://schemas.microsoft.com/office/drawing/2014/chartex" xmlns:cx1="http://schemas.microsoft.com/office/drawing/2015/9/8/chartex" xmlns:cx2="http://schemas.microsoft.com/office/drawing/2015/10/21/chartex" xmlns:cx3="http://schemas.microsoft.com/office/drawing/2016/5/9/chartex" xmlns:cx4="http://schemas.microsoft.com/office/drawing/2016/5/10/chartex" xmlns:cx5="http://schemas.microsoft.com/office/drawing/2016/5/11/chartex" xmlns:cx6="http://schemas.microsoft.com/office/drawing/2016/5/12/chartex" xmlns:cx7="http://schemas.microsoft.com/office/drawing/2016/5/13/chartex" xmlns:cx8="http://schemas.microsoft.com/office/drawing/2016/5/14/chartex" xmlns:mc="http://schemas.openxmlformats.org/markup-compatibility/2006" xmlns:aink="http://schemas.microsoft.com/office/drawing/2016/ink" xmlns:am3d="http://schemas.microsoft.com/office/drawing/2017/model3d" xmlns:o="urn:schemas-microsoft-com:office:office" xmlns:r="http://schemas.openxmlformats.org/officeDocument/2006/relationships" xmlns:m="http://schemas.openxmlformats.org/officeDocument/2006/math" xmlns:v="urn:schemas-microsoft-com:vml" xmlns:wp14="http://schemas.microsoft.com/office/word/2010/wordprocessingDrawing" xmlns:wp="http://schemas.openxmlformats.org/drawingml/2006/wordprocessingDrawing" xmlns:w10="urn:schemas-microsoft-com:office:word" xmlns:w="http://schemas.openxmlformats.org/wordprocessingml/2006/main" xmlns:w14="http://schemas.microsoft.com/office/word/2010/wordml" xmlns:w15="http://schemas.microsoft.com/office/word/2012/wordml" xmlns:w16cex="http://schemas.microsoft.com/office/word/2018/wordml/cex" xmlns:w16cid="http://schemas.microsoft.com/office/word/2016/wordml/cid" xmlns:w16="http://schemas.microsoft.com/office/word/2018/wordml" xmlns:w16se="http://schemas.microsoft.com/office/word/2015/wordml/symex" xmlns:wpg="http://schemas.microsoft.com/office/word/2010/wordprocessingGroup" xmlns:wpi="http://schemas.microsoft.com/office/word/2010/wordprocessingInk" xmlns:wne="http://schemas.microsoft.com/office/word/2006/wordml" xmlns:wps="http://schemas.microsoft.com/office/word/2010/wordprocessingShape" mc:Ignorable="w14 w15 w16se w16cid w16 w16cex wp14">
+<w:numbering xmlns:wpc="http://schemas.microsoft.com/office/word/2010/wordprocessingCanvas" xmlns:cx="http://schemas.microsoft.com/office/drawing/2014/chartex" xmlns:cx1="http://schemas.microsoft.com/office/drawing/2015/9/8/chartex" xmlns:cx2="http://schemas.microsoft.com/office/drawing/2015/10/21/chartex" xmlns:cx3="http://schemas.microsoft.com/office/drawing/2016/5/9/chartex" xmlns:cx4="http://schemas.microsoft.com/office/drawing/2016/5/10/chartex" xmlns:cx5="http://schemas.microsoft.com/office/drawing/2016/5/11/chartex" xmlns:cx6="http://schemas.microsoft.com/office/drawing/2016/5/12/chartex" xmlns:cx7="http://schemas.microsoft.com/office/drawing/2016/5/13/chartex" xmlns:cx8="http://schemas.microsoft.com/office/drawing/2016/5/14/chartex" xmlns:mc="http://schemas.openxmlformats.org/markup-compatibility/2006" xmlns:aink="http://schemas.microsoft.com/office/drawing/2016/ink" xmlns:am3d="http://schemas.microsoft.com/office/drawing/2017/model3d" xmlns:o="urn:schemas-microsoft-com:office:office" xmlns:r="http://schemas.openxmlformats.org/officeDocument/2006/relationships" xmlns:m="http://schemas.openxmlformats.org/officeDocument/2006/math" xmlns:v="urn:schemas-microsoft-com:vml" xmlns:wp14="http://schemas.microsoft.com/office/word/2010/wordprocessingDrawing" xmlns:wp="http://schemas.openxmlformats.org/drawingml/2006/wordprocessingDrawing" xmlns:w10="urn:schemas-microsoft-com:office:word" xmlns:w="http://schemas.openxmlformats.org/wordprocessingml/2006/main" xmlns:w14="http://schemas.microsoft.com/office/word/2010/wordml" xmlns:w15="http://schemas.microsoft.com/office/word/2012/wordml" xmlns:w16cex="http://schemas.microsoft.com/office/word/2018/wordml/cex" xmlns:w16cid="http://schemas.microsoft.com/office/word/2016/wordml/cid" xmlns:w16="http://schemas.microsoft.com/office/word/2018/wordml" xmlns:w16sdtdh="http://schemas.microsoft.com/office/word/2020/wordml/sdtdatahash" xmlns:w16se="http://schemas.microsoft.com/office/word/2015/wordml/symex" xmlns:wpg="http://schemas.microsoft.com/office/word/2010/wordprocessingGroup" xmlns:wpi="http://schemas.microsoft.com/office/word/2010/wordprocessingInk" xmlns:wne="http://schemas.microsoft.com/office/word/2006/wordml" xmlns:wps="http://schemas.microsoft.com/office/word/2010/wordprocessingShape" mc:Ignorable="w14 w15 w16se w16cid w16 w16cex w16sdtdh wp14">
   <w:abstractNum w:abstractNumId="0" w15:restartNumberingAfterBreak="0">
     <w:nsid w:val="01C175F7"/>
     <w:multiLevelType w:val="multilevel"/>
@@ -6561,7 +6530,7 @@
 </file>
 
 <file path=word/styles.xml><?xml version="1.0" encoding="utf-8"?>
-<w:styles xmlns:mc="http://schemas.openxmlformats.org/markup-compatibility/2006" xmlns:r="http://schemas.openxmlformats.org/officeDocument/2006/relationships" xmlns:w="http://schemas.openxmlformats.org/wordprocessingml/2006/main" xmlns:w14="http://schemas.microsoft.com/office/word/2010/wordml" xmlns:w15="http://schemas.microsoft.com/office/word/2012/wordml" xmlns:w16cex="http://schemas.microsoft.com/office/word/2018/wordml/cex" xmlns:w16cid="http://schemas.microsoft.com/office/word/2016/wordml/cid" xmlns:w16="http://schemas.microsoft.com/office/word/2018/wordml" xmlns:w16se="http://schemas.microsoft.com/office/word/2015/wordml/symex" mc:Ignorable="w14 w15 w16se w16cid w16 w16cex">
+<w:styles xmlns:mc="http://schemas.openxmlformats.org/markup-compatibility/2006" xmlns:r="http://schemas.openxmlformats.org/officeDocument/2006/relationships" xmlns:w="http://schemas.openxmlformats.org/wordprocessingml/2006/main" xmlns:w14="http://schemas.microsoft.com/office/word/2010/wordml" xmlns:w15="http://schemas.microsoft.com/office/word/2012/wordml" xmlns:w16cex="http://schemas.microsoft.com/office/word/2018/wordml/cex" xmlns:w16cid="http://schemas.microsoft.com/office/word/2016/wordml/cid" xmlns:w16="http://schemas.microsoft.com/office/word/2018/wordml" xmlns:w16sdtdh="http://schemas.microsoft.com/office/word/2020/wordml/sdtdatahash" xmlns:w16se="http://schemas.microsoft.com/office/word/2015/wordml/symex" mc:Ignorable="w14 w15 w16se w16cid w16 w16cex w16sdtdh">
   <w:docDefaults>
     <w:rPrDefault>
       <w:rPr>

</xml_diff>